<commit_message>
updated due dates 8-week term
</commit_message>
<xml_diff>
--- a/syllabus ME322-SM20.docx
+++ b/syllabus ME322-SM20.docx
@@ -856,8 +856,6 @@
           <w:t>Slack Channel</w:t>
         </w:r>
       </w:hyperlink>
-      <w:bookmarkStart w:id="0" w:name="_GoBack"/>
-      <w:bookmarkEnd w:id="0"/>
     </w:p>
     <w:p>
       <w:pPr>
@@ -1413,7 +1411,15 @@
           <w:b/>
           <w:sz w:val="24"/>
         </w:rPr>
-        <w:t>HW1: April 5</w:t>
+        <w:t xml:space="preserve">HW1: </w:t>
+      </w:r>
+      <w:r>
+        <w:rPr>
+          <w:rFonts w:ascii="Arial" w:eastAsia="MS Mincho" w:hAnsi="Arial" w:cs="Arial"/>
+          <w:b/>
+          <w:sz w:val="24"/>
+        </w:rPr>
+        <w:t>July 1</w:t>
       </w:r>
       <w:r>
         <w:rPr>
@@ -1422,6 +1428,80 @@
           <w:sz w:val="24"/>
           <w:vertAlign w:val="superscript"/>
         </w:rPr>
+        <w:t>st</w:t>
+      </w:r>
+      <w:r>
+        <w:rPr>
+          <w:rFonts w:ascii="Arial" w:eastAsia="MS Mincho" w:hAnsi="Arial" w:cs="Arial"/>
+          <w:b/>
+          <w:sz w:val="24"/>
+        </w:rPr>
+        <w:t xml:space="preserve"> </w:t>
+      </w:r>
+      <w:r>
+        <w:rPr>
+          <w:rFonts w:ascii="Arial" w:eastAsia="MS Mincho" w:hAnsi="Arial" w:cs="Arial"/>
+          <w:sz w:val="24"/>
+        </w:rPr>
+        <w:t>(</w:t>
+      </w:r>
+      <w:proofErr w:type="spellStart"/>
+      <w:r>
+        <w:rPr>
+          <w:rFonts w:ascii="Arial" w:eastAsia="MS Mincho" w:hAnsi="Arial" w:cs="Arial"/>
+          <w:sz w:val="24"/>
+        </w:rPr>
+        <w:t>Streamfunctions</w:t>
+      </w:r>
+      <w:proofErr w:type="spellEnd"/>
+      <w:r>
+        <w:rPr>
+          <w:rFonts w:ascii="Arial" w:eastAsia="MS Mincho" w:hAnsi="Arial" w:cs="Arial"/>
+          <w:sz w:val="24"/>
+        </w:rPr>
+        <w:t>, Entrance-length, Reynolds Number)</w:t>
+      </w:r>
+      <w:r>
+        <w:rPr>
+          <w:rFonts w:ascii="Arial" w:eastAsia="MS Mincho" w:hAnsi="Arial" w:cs="Arial"/>
+          <w:b/>
+          <w:sz w:val="24"/>
+        </w:rPr>
+        <w:t xml:space="preserve"> </w:t>
+      </w:r>
+    </w:p>
+    <w:p>
+      <w:pPr>
+        <w:pStyle w:val="PlainText"/>
+        <w:rPr>
+          <w:rFonts w:ascii="Arial" w:eastAsia="MS Mincho" w:hAnsi="Arial" w:cs="Arial"/>
+          <w:b/>
+          <w:sz w:val="24"/>
+        </w:rPr>
+      </w:pPr>
+      <w:r>
+        <w:rPr>
+          <w:rFonts w:ascii="Arial" w:eastAsia="MS Mincho" w:hAnsi="Arial" w:cs="Arial"/>
+          <w:b/>
+          <w:sz w:val="24"/>
+        </w:rPr>
+        <w:t xml:space="preserve">HW2: </w:t>
+      </w:r>
+      <w:r>
+        <w:rPr>
+          <w:rFonts w:ascii="Arial" w:eastAsia="MS Mincho" w:hAnsi="Arial" w:cs="Arial"/>
+          <w:b/>
+          <w:sz w:val="24"/>
+        </w:rPr>
+        <w:t>July 8</w:t>
+      </w:r>
+      <w:r>
+        <w:rPr>
+          <w:rFonts w:ascii="Arial" w:eastAsia="MS Mincho" w:hAnsi="Arial" w:cs="Arial"/>
+          <w:b/>
+          <w:sz w:val="24"/>
+          <w:vertAlign w:val="superscript"/>
+        </w:rPr>
         <w:t>th</w:t>
       </w:r>
       <w:r>
@@ -1439,21 +1519,410 @@
         </w:rPr>
         <w:t>(</w:t>
       </w:r>
+      <w:r>
+        <w:rPr>
+          <w:rFonts w:ascii="Arial" w:eastAsia="MS Mincho" w:hAnsi="Arial" w:cs="Arial"/>
+          <w:sz w:val="24"/>
+        </w:rPr>
+        <w:t>Straight Pipes, Friction Factors, Major Losses</w:t>
+      </w:r>
+      <w:r>
+        <w:rPr>
+          <w:rFonts w:ascii="Arial" w:eastAsia="MS Mincho" w:hAnsi="Arial" w:cs="Arial"/>
+          <w:sz w:val="24"/>
+        </w:rPr>
+        <w:t>)</w:t>
+      </w:r>
+      <w:r>
+        <w:rPr>
+          <w:rFonts w:ascii="Arial" w:eastAsia="MS Mincho" w:hAnsi="Arial" w:cs="Arial"/>
+          <w:b/>
+          <w:sz w:val="24"/>
+        </w:rPr>
+        <w:t xml:space="preserve"> </w:t>
+      </w:r>
+    </w:p>
+    <w:p>
+      <w:pPr>
+        <w:pStyle w:val="PlainText"/>
+        <w:rPr>
+          <w:rFonts w:ascii="Arial" w:eastAsia="MS Mincho" w:hAnsi="Arial" w:cs="Arial"/>
+          <w:b/>
+          <w:sz w:val="24"/>
+        </w:rPr>
+      </w:pPr>
+      <w:r>
+        <w:rPr>
+          <w:rFonts w:ascii="Arial" w:eastAsia="MS Mincho" w:hAnsi="Arial" w:cs="Arial"/>
+          <w:b/>
+          <w:sz w:val="24"/>
+        </w:rPr>
+        <w:t>HW3</w:t>
+      </w:r>
+      <w:r>
+        <w:rPr>
+          <w:rFonts w:ascii="Arial" w:eastAsia="MS Mincho" w:hAnsi="Arial" w:cs="Arial"/>
+          <w:b/>
+          <w:sz w:val="24"/>
+        </w:rPr>
+        <w:t xml:space="preserve">: </w:t>
+      </w:r>
+      <w:r>
+        <w:rPr>
+          <w:rFonts w:ascii="Arial" w:eastAsia="MS Mincho" w:hAnsi="Arial" w:cs="Arial"/>
+          <w:b/>
+          <w:sz w:val="24"/>
+        </w:rPr>
+        <w:t>July</w:t>
+      </w:r>
+      <w:r>
+        <w:rPr>
+          <w:rFonts w:ascii="Arial" w:eastAsia="MS Mincho" w:hAnsi="Arial" w:cs="Arial"/>
+          <w:b/>
+          <w:sz w:val="24"/>
+        </w:rPr>
+        <w:t xml:space="preserve"> </w:t>
+      </w:r>
+      <w:r>
+        <w:rPr>
+          <w:rFonts w:ascii="Arial" w:eastAsia="MS Mincho" w:hAnsi="Arial" w:cs="Arial"/>
+          <w:b/>
+          <w:sz w:val="24"/>
+        </w:rPr>
+        <w:t>15</w:t>
+      </w:r>
+      <w:r>
+        <w:rPr>
+          <w:rFonts w:ascii="Arial" w:eastAsia="MS Mincho" w:hAnsi="Arial" w:cs="Arial"/>
+          <w:b/>
+          <w:sz w:val="24"/>
+          <w:vertAlign w:val="superscript"/>
+        </w:rPr>
+        <w:t>th</w:t>
+      </w:r>
+      <w:r>
+        <w:rPr>
+          <w:rFonts w:ascii="Arial" w:eastAsia="MS Mincho" w:hAnsi="Arial" w:cs="Arial"/>
+          <w:b/>
+          <w:sz w:val="24"/>
+        </w:rPr>
+        <w:t xml:space="preserve"> </w:t>
+      </w:r>
+      <w:r>
+        <w:rPr>
+          <w:rFonts w:ascii="Arial" w:eastAsia="MS Mincho" w:hAnsi="Arial" w:cs="Arial"/>
+          <w:sz w:val="24"/>
+        </w:rPr>
+        <w:t>(</w:t>
+      </w:r>
+      <w:r>
+        <w:rPr>
+          <w:rFonts w:ascii="Arial" w:eastAsia="MS Mincho" w:hAnsi="Arial" w:cs="Arial"/>
+          <w:sz w:val="24"/>
+        </w:rPr>
+        <w:t>Piping Systems with Minor and Major Losses</w:t>
+      </w:r>
+      <w:r>
+        <w:rPr>
+          <w:rFonts w:ascii="Arial" w:eastAsia="MS Mincho" w:hAnsi="Arial" w:cs="Arial"/>
+          <w:sz w:val="24"/>
+        </w:rPr>
+        <w:t>)</w:t>
+      </w:r>
+    </w:p>
+    <w:p>
+      <w:pPr>
+        <w:pStyle w:val="PlainText"/>
+        <w:rPr>
+          <w:rFonts w:ascii="Arial" w:eastAsia="MS Mincho" w:hAnsi="Arial" w:cs="Arial"/>
+          <w:b/>
+          <w:sz w:val="24"/>
+        </w:rPr>
+      </w:pPr>
+      <w:r>
+        <w:rPr>
+          <w:rFonts w:ascii="Arial" w:eastAsia="MS Mincho" w:hAnsi="Arial" w:cs="Arial"/>
+          <w:b/>
+          <w:sz w:val="24"/>
+        </w:rPr>
+        <w:t>Project 1</w:t>
+      </w:r>
+      <w:r>
+        <w:rPr>
+          <w:rFonts w:ascii="Arial" w:eastAsia="MS Mincho" w:hAnsi="Arial" w:cs="Arial"/>
+          <w:b/>
+          <w:sz w:val="24"/>
+        </w:rPr>
+        <w:t>:</w:t>
+      </w:r>
+      <w:r>
+        <w:rPr>
+          <w:rFonts w:ascii="Arial" w:eastAsia="MS Mincho" w:hAnsi="Arial" w:cs="Arial"/>
+          <w:b/>
+          <w:sz w:val="24"/>
+        </w:rPr>
+        <w:t xml:space="preserve"> July 26</w:t>
+      </w:r>
+      <w:r>
+        <w:rPr>
+          <w:rFonts w:ascii="Arial" w:eastAsia="MS Mincho" w:hAnsi="Arial" w:cs="Arial"/>
+          <w:b/>
+          <w:sz w:val="24"/>
+          <w:vertAlign w:val="superscript"/>
+        </w:rPr>
+        <w:t>th</w:t>
+      </w:r>
+      <w:r>
+        <w:rPr>
+          <w:rFonts w:ascii="Arial" w:eastAsia="MS Mincho" w:hAnsi="Arial" w:cs="Arial"/>
+          <w:b/>
+          <w:sz w:val="24"/>
+          <w:vertAlign w:val="superscript"/>
+        </w:rPr>
+        <w:t xml:space="preserve"> </w:t>
+      </w:r>
+      <w:r>
+        <w:rPr>
+          <w:rFonts w:ascii="Arial" w:eastAsia="MS Mincho" w:hAnsi="Arial" w:cs="Arial"/>
+          <w:sz w:val="24"/>
+        </w:rPr>
+        <w:t>(</w:t>
+      </w:r>
+      <w:r>
+        <w:rPr>
+          <w:rFonts w:ascii="Arial" w:eastAsia="MS Mincho" w:hAnsi="Arial" w:cs="Arial"/>
+          <w:sz w:val="24"/>
+        </w:rPr>
+        <w:t>Piping System Tool</w:t>
+      </w:r>
+      <w:r>
+        <w:rPr>
+          <w:rFonts w:ascii="Arial" w:eastAsia="MS Mincho" w:hAnsi="Arial" w:cs="Arial"/>
+          <w:sz w:val="24"/>
+        </w:rPr>
+        <w:t>)</w:t>
+      </w:r>
+    </w:p>
+    <w:p>
+      <w:pPr>
+        <w:pStyle w:val="PlainText"/>
+        <w:rPr>
+          <w:rFonts w:ascii="Arial" w:eastAsia="MS Mincho" w:hAnsi="Arial" w:cs="Arial"/>
+          <w:sz w:val="24"/>
+        </w:rPr>
+      </w:pPr>
+      <w:r>
+        <w:rPr>
+          <w:rFonts w:ascii="Arial" w:eastAsia="MS Mincho" w:hAnsi="Arial" w:cs="Arial"/>
+          <w:b/>
+          <w:sz w:val="24"/>
+        </w:rPr>
+        <w:t xml:space="preserve">HW4: </w:t>
+      </w:r>
+      <w:r>
+        <w:rPr>
+          <w:rFonts w:ascii="Arial" w:eastAsia="MS Mincho" w:hAnsi="Arial" w:cs="Arial"/>
+          <w:b/>
+          <w:sz w:val="24"/>
+        </w:rPr>
+        <w:t>July</w:t>
+      </w:r>
+      <w:r>
+        <w:rPr>
+          <w:rFonts w:ascii="Arial" w:eastAsia="MS Mincho" w:hAnsi="Arial" w:cs="Arial"/>
+          <w:b/>
+          <w:sz w:val="24"/>
+        </w:rPr>
+        <w:t xml:space="preserve"> </w:t>
+      </w:r>
+      <w:r>
+        <w:rPr>
+          <w:rFonts w:ascii="Arial" w:eastAsia="MS Mincho" w:hAnsi="Arial" w:cs="Arial"/>
+          <w:b/>
+          <w:sz w:val="24"/>
+        </w:rPr>
+        <w:t>29</w:t>
+      </w:r>
+      <w:r>
+        <w:rPr>
+          <w:rFonts w:ascii="Arial" w:eastAsia="MS Mincho" w:hAnsi="Arial" w:cs="Arial"/>
+          <w:b/>
+          <w:sz w:val="24"/>
+          <w:vertAlign w:val="superscript"/>
+        </w:rPr>
+        <w:t>th</w:t>
+      </w:r>
+      <w:r>
+        <w:rPr>
+          <w:rFonts w:ascii="Arial" w:eastAsia="MS Mincho" w:hAnsi="Arial" w:cs="Arial"/>
+          <w:b/>
+          <w:sz w:val="24"/>
+        </w:rPr>
+        <w:t xml:space="preserve"> </w:t>
+      </w:r>
+      <w:r>
+        <w:rPr>
+          <w:rFonts w:ascii="Arial" w:eastAsia="MS Mincho" w:hAnsi="Arial" w:cs="Arial"/>
+          <w:sz w:val="24"/>
+        </w:rPr>
+        <w:t>(Boundary Layers, Lift, Drag</w:t>
+      </w:r>
+      <w:r>
+        <w:rPr>
+          <w:rFonts w:ascii="Arial" w:eastAsia="MS Mincho" w:hAnsi="Arial" w:cs="Arial"/>
+          <w:sz w:val="24"/>
+        </w:rPr>
+        <w:t>, NPSH, Pump Similarity</w:t>
+      </w:r>
+      <w:r>
+        <w:rPr>
+          <w:rFonts w:ascii="Arial" w:eastAsia="MS Mincho" w:hAnsi="Arial" w:cs="Arial"/>
+          <w:sz w:val="24"/>
+        </w:rPr>
+        <w:t>)</w:t>
+      </w:r>
+    </w:p>
+    <w:p>
+      <w:pPr>
+        <w:pStyle w:val="PlainText"/>
+        <w:rPr>
+          <w:rFonts w:ascii="Arial" w:eastAsia="MS Mincho" w:hAnsi="Arial" w:cs="Arial"/>
+          <w:sz w:val="24"/>
+        </w:rPr>
+      </w:pPr>
+      <w:r>
+        <w:rPr>
+          <w:rFonts w:ascii="Arial" w:eastAsia="MS Mincho" w:hAnsi="Arial" w:cs="Arial"/>
+          <w:b/>
+          <w:sz w:val="24"/>
+        </w:rPr>
+        <w:t xml:space="preserve">HW5: </w:t>
+      </w:r>
+      <w:r>
+        <w:rPr>
+          <w:rFonts w:ascii="Arial" w:eastAsia="MS Mincho" w:hAnsi="Arial" w:cs="Arial"/>
+          <w:b/>
+          <w:sz w:val="24"/>
+        </w:rPr>
+        <w:t>Aug 5th</w:t>
+      </w:r>
+      <w:r>
+        <w:rPr>
+          <w:rFonts w:ascii="Arial" w:eastAsia="MS Mincho" w:hAnsi="Arial" w:cs="Arial"/>
+          <w:b/>
+          <w:sz w:val="24"/>
+        </w:rPr>
+        <w:t xml:space="preserve"> </w:t>
+      </w:r>
+      <w:r>
+        <w:rPr>
+          <w:rFonts w:ascii="Arial" w:eastAsia="MS Mincho" w:hAnsi="Arial" w:cs="Arial"/>
+          <w:b/>
+          <w:sz w:val="24"/>
+        </w:rPr>
+        <w:t>(</w:t>
+      </w:r>
+      <w:r>
+        <w:rPr>
+          <w:rFonts w:ascii="Arial" w:eastAsia="MS Mincho" w:hAnsi="Arial" w:cs="Arial"/>
+          <w:sz w:val="24"/>
+        </w:rPr>
+        <w:t>Pump Speeds)</w:t>
+      </w:r>
+    </w:p>
+    <w:p>
+      <w:pPr>
+        <w:pStyle w:val="PlainText"/>
+        <w:rPr>
+          <w:rFonts w:ascii="Arial" w:eastAsia="MS Mincho" w:hAnsi="Arial" w:cs="Arial"/>
+          <w:sz w:val="24"/>
+        </w:rPr>
+      </w:pPr>
+      <w:r>
+        <w:rPr>
+          <w:rFonts w:ascii="Arial" w:eastAsia="MS Mincho" w:hAnsi="Arial" w:cs="Arial"/>
+          <w:b/>
+          <w:sz w:val="24"/>
+        </w:rPr>
+        <w:t xml:space="preserve">Project 2: </w:t>
+      </w:r>
+      <w:r>
+        <w:rPr>
+          <w:rFonts w:ascii="Arial" w:eastAsia="MS Mincho" w:hAnsi="Arial" w:cs="Arial"/>
+          <w:b/>
+          <w:sz w:val="24"/>
+        </w:rPr>
+        <w:t>Aug 16</w:t>
+      </w:r>
+      <w:r>
+        <w:rPr>
+          <w:rFonts w:ascii="Arial" w:eastAsia="MS Mincho" w:hAnsi="Arial" w:cs="Arial"/>
+          <w:b/>
+          <w:sz w:val="24"/>
+          <w:vertAlign w:val="superscript"/>
+        </w:rPr>
+        <w:t>th</w:t>
+      </w:r>
+      <w:r>
+        <w:rPr>
+          <w:rFonts w:ascii="Arial" w:eastAsia="MS Mincho" w:hAnsi="Arial" w:cs="Arial"/>
+          <w:b/>
+          <w:sz w:val="24"/>
+        </w:rPr>
+        <w:t xml:space="preserve"> </w:t>
+      </w:r>
+      <w:bookmarkStart w:id="0" w:name="_GoBack"/>
+      <w:bookmarkEnd w:id="0"/>
+      <w:r>
+        <w:rPr>
+          <w:rFonts w:ascii="Arial" w:eastAsia="MS Mincho" w:hAnsi="Arial" w:cs="Arial"/>
+          <w:sz w:val="24"/>
+        </w:rPr>
+        <w:t>(Pump Selection Tool)</w:t>
+      </w:r>
+    </w:p>
+    <w:p>
+      <w:pPr>
+        <w:pStyle w:val="PlainText"/>
+        <w:rPr>
+          <w:rFonts w:ascii="Arial" w:eastAsia="MS Mincho" w:hAnsi="Arial" w:cs="Arial"/>
+          <w:b/>
+          <w:sz w:val="24"/>
+        </w:rPr>
+      </w:pPr>
+      <w:r>
+        <w:rPr>
+          <w:rFonts w:ascii="Arial" w:eastAsia="MS Mincho" w:hAnsi="Arial" w:cs="Arial"/>
+          <w:b/>
+          <w:sz w:val="24"/>
+        </w:rPr>
+        <w:t xml:space="preserve">All Extra Credit, Late HWs, </w:t>
+      </w:r>
       <w:proofErr w:type="spellStart"/>
       <w:r>
         <w:rPr>
           <w:rFonts w:ascii="Arial" w:eastAsia="MS Mincho" w:hAnsi="Arial" w:cs="Arial"/>
-          <w:sz w:val="24"/>
-        </w:rPr>
-        <w:t>Streamfunctions</w:t>
+          <w:b/>
+          <w:sz w:val="24"/>
+        </w:rPr>
+        <w:t>etc</w:t>
       </w:r>
       <w:proofErr w:type="spellEnd"/>
       <w:r>
         <w:rPr>
           <w:rFonts w:ascii="Arial" w:eastAsia="MS Mincho" w:hAnsi="Arial" w:cs="Arial"/>
-          <w:sz w:val="24"/>
-        </w:rPr>
-        <w:t>, Entrance-length, Reynolds Number)</w:t>
+          <w:b/>
+          <w:sz w:val="24"/>
+        </w:rPr>
+        <w:t xml:space="preserve">: </w:t>
+      </w:r>
+      <w:r>
+        <w:rPr>
+          <w:rFonts w:ascii="Arial" w:eastAsia="MS Mincho" w:hAnsi="Arial" w:cs="Arial"/>
+          <w:b/>
+          <w:sz w:val="24"/>
+        </w:rPr>
+        <w:t>Aug 16th</w:t>
       </w:r>
       <w:r>
         <w:rPr>
@@ -1479,7 +1948,31 @@
           <w:b/>
           <w:sz w:val="24"/>
         </w:rPr>
-        <w:t>HW2: April 12</w:t>
+        <w:t xml:space="preserve">Final </w:t>
+      </w:r>
+      <w:r>
+        <w:rPr>
+          <w:rFonts w:ascii="Arial" w:eastAsia="MS Mincho" w:hAnsi="Arial" w:cs="Arial"/>
+          <w:b/>
+          <w:sz w:val="24"/>
+        </w:rPr>
+        <w:t>Exam</w:t>
+      </w:r>
+      <w:r>
+        <w:rPr>
+          <w:rFonts w:ascii="Arial" w:eastAsia="MS Mincho" w:hAnsi="Arial" w:cs="Arial"/>
+          <w:b/>
+          <w:sz w:val="24"/>
+        </w:rPr>
+        <w:t xml:space="preserve">: </w:t>
+      </w:r>
+      <w:r>
+        <w:rPr>
+          <w:rFonts w:ascii="Arial" w:eastAsia="MS Mincho" w:hAnsi="Arial" w:cs="Arial"/>
+          <w:b/>
+          <w:sz w:val="24"/>
+        </w:rPr>
+        <w:t>Aug 16</w:t>
       </w:r>
       <w:r>
         <w:rPr>
@@ -1498,502 +1991,47 @@
         </w:rPr>
         <w:t xml:space="preserve"> </w:t>
       </w:r>
-      <w:r>
-        <w:rPr>
-          <w:rFonts w:ascii="Arial" w:eastAsia="MS Mincho" w:hAnsi="Arial" w:cs="Arial"/>
-          <w:sz w:val="24"/>
-        </w:rPr>
-        <w:t>(</w:t>
-      </w:r>
-      <w:r>
-        <w:rPr>
-          <w:rFonts w:ascii="Arial" w:eastAsia="MS Mincho" w:hAnsi="Arial" w:cs="Arial"/>
-          <w:sz w:val="24"/>
-        </w:rPr>
-        <w:t>Straight Pipes, Friction Factors, Major Losses</w:t>
-      </w:r>
-      <w:r>
-        <w:rPr>
-          <w:rFonts w:ascii="Arial" w:eastAsia="MS Mincho" w:hAnsi="Arial" w:cs="Arial"/>
-          <w:sz w:val="24"/>
-        </w:rPr>
-        <w:t>)</w:t>
-      </w:r>
-      <w:r>
-        <w:rPr>
-          <w:rFonts w:ascii="Arial" w:eastAsia="MS Mincho" w:hAnsi="Arial" w:cs="Arial"/>
-          <w:b/>
+    </w:p>
+    <w:p>
+      <w:pPr>
+        <w:pStyle w:val="PlainText"/>
+        <w:rPr>
+          <w:rFonts w:ascii="Arial" w:eastAsia="MS Mincho" w:hAnsi="Arial" w:cs="Arial"/>
+          <w:b/>
+          <w:sz w:val="24"/>
+        </w:rPr>
+      </w:pPr>
+    </w:p>
+    <w:p>
+      <w:pPr>
+        <w:pStyle w:val="PlainText"/>
+        <w:rPr>
+          <w:rFonts w:ascii="Arial" w:eastAsia="MS Mincho" w:hAnsi="Arial" w:cs="Arial"/>
+          <w:sz w:val="24"/>
+        </w:rPr>
+      </w:pPr>
+      <w:r>
+        <w:rPr>
+          <w:rFonts w:ascii="Arial" w:eastAsia="MS Mincho" w:hAnsi="Arial" w:cs="Arial"/>
+          <w:b/>
+          <w:sz w:val="24"/>
+        </w:rPr>
+        <w:t xml:space="preserve">Projects: </w:t>
+      </w:r>
+      <w:r>
+        <w:rPr>
+          <w:rFonts w:ascii="Arial" w:eastAsia="MS Mincho" w:hAnsi="Arial" w:cs="Arial"/>
+          <w:sz w:val="24"/>
+        </w:rPr>
+        <w:t>Instead of exams I will be assign projects for the class. Both projects will ask you to implement an analysis of a problem. You will be asked to compare solutions, make plots that can easily be understood, and to for it to be automated. They should end up being tools you can use later on. I change an input I can see all plots, and quantities changes and make decisions based on this.</w:t>
+      </w:r>
+      <w:r>
+        <w:rPr>
+          <w:rFonts w:ascii="Arial" w:eastAsia="MS Mincho" w:hAnsi="Arial" w:cs="Arial"/>
           <w:sz w:val="24"/>
         </w:rPr>
         <w:t xml:space="preserve"> </w:t>
       </w:r>
-    </w:p>
-    <w:p>
-      <w:pPr>
-        <w:pStyle w:val="PlainText"/>
-        <w:rPr>
-          <w:rFonts w:ascii="Arial" w:eastAsia="MS Mincho" w:hAnsi="Arial" w:cs="Arial"/>
-          <w:b/>
-          <w:sz w:val="24"/>
-        </w:rPr>
-      </w:pPr>
-      <w:r>
-        <w:rPr>
-          <w:rFonts w:ascii="Arial" w:eastAsia="MS Mincho" w:hAnsi="Arial" w:cs="Arial"/>
-          <w:b/>
-          <w:sz w:val="24"/>
-        </w:rPr>
-        <w:t>HW3</w:t>
-      </w:r>
-      <w:r>
-        <w:rPr>
-          <w:rFonts w:ascii="Arial" w:eastAsia="MS Mincho" w:hAnsi="Arial" w:cs="Arial"/>
-          <w:b/>
-          <w:sz w:val="24"/>
-        </w:rPr>
-        <w:t>: April 26</w:t>
-      </w:r>
-      <w:r>
-        <w:rPr>
-          <w:rFonts w:ascii="Arial" w:eastAsia="MS Mincho" w:hAnsi="Arial" w:cs="Arial"/>
-          <w:b/>
-          <w:sz w:val="24"/>
-          <w:vertAlign w:val="superscript"/>
-        </w:rPr>
-        <w:t>th</w:t>
-      </w:r>
-      <w:r>
-        <w:rPr>
-          <w:rFonts w:ascii="Arial" w:eastAsia="MS Mincho" w:hAnsi="Arial" w:cs="Arial"/>
-          <w:b/>
-          <w:sz w:val="24"/>
-        </w:rPr>
-        <w:t xml:space="preserve"> </w:t>
-      </w:r>
-      <w:r>
-        <w:rPr>
-          <w:rFonts w:ascii="Arial" w:eastAsia="MS Mincho" w:hAnsi="Arial" w:cs="Arial"/>
-          <w:sz w:val="24"/>
-        </w:rPr>
-        <w:t>(</w:t>
-      </w:r>
-      <w:r>
-        <w:rPr>
-          <w:rFonts w:ascii="Arial" w:eastAsia="MS Mincho" w:hAnsi="Arial" w:cs="Arial"/>
-          <w:sz w:val="24"/>
-        </w:rPr>
-        <w:t>Piping Systems with Minor and Major Losses</w:t>
-      </w:r>
-      <w:r>
-        <w:rPr>
-          <w:rFonts w:ascii="Arial" w:eastAsia="MS Mincho" w:hAnsi="Arial" w:cs="Arial"/>
-          <w:sz w:val="24"/>
-        </w:rPr>
-        <w:t>)</w:t>
-      </w:r>
-    </w:p>
-    <w:p>
-      <w:pPr>
-        <w:pStyle w:val="PlainText"/>
-        <w:rPr>
-          <w:rFonts w:ascii="Arial" w:eastAsia="MS Mincho" w:hAnsi="Arial" w:cs="Arial"/>
-          <w:b/>
-          <w:sz w:val="24"/>
-        </w:rPr>
-      </w:pPr>
-      <w:r>
-        <w:rPr>
-          <w:rFonts w:ascii="Arial" w:eastAsia="MS Mincho" w:hAnsi="Arial" w:cs="Arial"/>
-          <w:b/>
-          <w:sz w:val="24"/>
-        </w:rPr>
-        <w:t>Project 1</w:t>
-      </w:r>
-      <w:r>
-        <w:rPr>
-          <w:rFonts w:ascii="Arial" w:eastAsia="MS Mincho" w:hAnsi="Arial" w:cs="Arial"/>
-          <w:b/>
-          <w:sz w:val="24"/>
-        </w:rPr>
-        <w:t>: May 3</w:t>
-      </w:r>
-      <w:r>
-        <w:rPr>
-          <w:rFonts w:ascii="Arial" w:eastAsia="MS Mincho" w:hAnsi="Arial" w:cs="Arial"/>
-          <w:b/>
-          <w:sz w:val="24"/>
-          <w:vertAlign w:val="superscript"/>
-        </w:rPr>
-        <w:t>r</w:t>
-      </w:r>
-      <w:r>
-        <w:rPr>
-          <w:rFonts w:ascii="Arial" w:eastAsia="MS Mincho" w:hAnsi="Arial" w:cs="Arial"/>
-          <w:b/>
-          <w:sz w:val="24"/>
-          <w:vertAlign w:val="superscript"/>
-        </w:rPr>
-        <w:t>d</w:t>
-      </w:r>
-      <w:r>
-        <w:rPr>
-          <w:rFonts w:ascii="Arial" w:eastAsia="MS Mincho" w:hAnsi="Arial" w:cs="Arial"/>
-          <w:b/>
-          <w:sz w:val="24"/>
-          <w:vertAlign w:val="superscript"/>
-        </w:rPr>
-        <w:t xml:space="preserve"> </w:t>
-      </w:r>
-      <w:r>
-        <w:rPr>
-          <w:rFonts w:ascii="Arial" w:eastAsia="MS Mincho" w:hAnsi="Arial" w:cs="Arial"/>
-          <w:sz w:val="24"/>
-        </w:rPr>
-        <w:t>(</w:t>
-      </w:r>
-      <w:r>
-        <w:rPr>
-          <w:rFonts w:ascii="Arial" w:eastAsia="MS Mincho" w:hAnsi="Arial" w:cs="Arial"/>
-          <w:sz w:val="24"/>
-        </w:rPr>
-        <w:t>Piping System Tool</w:t>
-      </w:r>
-      <w:r>
-        <w:rPr>
-          <w:rFonts w:ascii="Arial" w:eastAsia="MS Mincho" w:hAnsi="Arial" w:cs="Arial"/>
-          <w:sz w:val="24"/>
-        </w:rPr>
-        <w:t>)</w:t>
-      </w:r>
-    </w:p>
-    <w:p>
-      <w:pPr>
-        <w:pStyle w:val="PlainText"/>
-        <w:rPr>
-          <w:rFonts w:ascii="Arial" w:eastAsia="MS Mincho" w:hAnsi="Arial" w:cs="Arial"/>
-          <w:sz w:val="24"/>
-        </w:rPr>
-      </w:pPr>
-      <w:r>
-        <w:rPr>
-          <w:rFonts w:ascii="Arial" w:eastAsia="MS Mincho" w:hAnsi="Arial" w:cs="Arial"/>
-          <w:b/>
-          <w:sz w:val="24"/>
-        </w:rPr>
-        <w:t>HW4: May 10</w:t>
-      </w:r>
-      <w:r>
-        <w:rPr>
-          <w:rFonts w:ascii="Arial" w:eastAsia="MS Mincho" w:hAnsi="Arial" w:cs="Arial"/>
-          <w:b/>
-          <w:sz w:val="24"/>
-          <w:vertAlign w:val="superscript"/>
-        </w:rPr>
-        <w:t>th</w:t>
-      </w:r>
-      <w:r>
-        <w:rPr>
-          <w:rFonts w:ascii="Arial" w:eastAsia="MS Mincho" w:hAnsi="Arial" w:cs="Arial"/>
-          <w:b/>
-          <w:sz w:val="24"/>
-        </w:rPr>
-        <w:t xml:space="preserve"> </w:t>
-      </w:r>
-      <w:r>
-        <w:rPr>
-          <w:rFonts w:ascii="Arial" w:eastAsia="MS Mincho" w:hAnsi="Arial" w:cs="Arial"/>
-          <w:sz w:val="24"/>
-        </w:rPr>
-        <w:t>(Boundary Layers, Lift, Drag</w:t>
-      </w:r>
-      <w:r>
-        <w:rPr>
-          <w:rFonts w:ascii="Arial" w:eastAsia="MS Mincho" w:hAnsi="Arial" w:cs="Arial"/>
-          <w:sz w:val="24"/>
-        </w:rPr>
-        <w:t>, NPSH, Pump Similarity</w:t>
-      </w:r>
-      <w:r>
-        <w:rPr>
-          <w:rFonts w:ascii="Arial" w:eastAsia="MS Mincho" w:hAnsi="Arial" w:cs="Arial"/>
-          <w:sz w:val="24"/>
-        </w:rPr>
-        <w:t>)</w:t>
-      </w:r>
-    </w:p>
-    <w:p>
-      <w:pPr>
-        <w:pStyle w:val="PlainText"/>
-        <w:rPr>
-          <w:rFonts w:ascii="Arial" w:eastAsia="MS Mincho" w:hAnsi="Arial" w:cs="Arial"/>
-          <w:sz w:val="24"/>
-        </w:rPr>
-      </w:pPr>
-      <w:r>
-        <w:rPr>
-          <w:rFonts w:ascii="Arial" w:eastAsia="MS Mincho" w:hAnsi="Arial" w:cs="Arial"/>
-          <w:b/>
-          <w:sz w:val="24"/>
-        </w:rPr>
-        <w:t>HW5: May 24</w:t>
-      </w:r>
-      <w:r>
-        <w:rPr>
-          <w:rFonts w:ascii="Arial" w:eastAsia="MS Mincho" w:hAnsi="Arial" w:cs="Arial"/>
-          <w:b/>
-          <w:sz w:val="24"/>
-          <w:vertAlign w:val="superscript"/>
-        </w:rPr>
-        <w:t>th</w:t>
-      </w:r>
-      <w:r>
-        <w:rPr>
-          <w:rFonts w:ascii="Arial" w:eastAsia="MS Mincho" w:hAnsi="Arial" w:cs="Arial"/>
-          <w:b/>
-          <w:sz w:val="24"/>
-        </w:rPr>
-        <w:t xml:space="preserve"> </w:t>
-      </w:r>
-      <w:r>
-        <w:rPr>
-          <w:rFonts w:ascii="Arial" w:eastAsia="MS Mincho" w:hAnsi="Arial" w:cs="Arial"/>
-          <w:b/>
-          <w:sz w:val="24"/>
-        </w:rPr>
-        <w:t>(</w:t>
-      </w:r>
-      <w:r>
-        <w:rPr>
-          <w:rFonts w:ascii="Arial" w:eastAsia="MS Mincho" w:hAnsi="Arial" w:cs="Arial"/>
-          <w:sz w:val="24"/>
-        </w:rPr>
-        <w:t>Pump Speeds)</w:t>
-      </w:r>
-    </w:p>
-    <w:p>
-      <w:pPr>
-        <w:pStyle w:val="PlainText"/>
-        <w:rPr>
-          <w:rFonts w:ascii="Arial" w:eastAsia="MS Mincho" w:hAnsi="Arial" w:cs="Arial"/>
-          <w:sz w:val="24"/>
-        </w:rPr>
-      </w:pPr>
-      <w:r>
-        <w:rPr>
-          <w:rFonts w:ascii="Arial" w:eastAsia="MS Mincho" w:hAnsi="Arial" w:cs="Arial"/>
-          <w:b/>
-          <w:sz w:val="24"/>
-        </w:rPr>
-        <w:t>Project 2: May 24</w:t>
-      </w:r>
-      <w:r>
-        <w:rPr>
-          <w:rFonts w:ascii="Arial" w:eastAsia="MS Mincho" w:hAnsi="Arial" w:cs="Arial"/>
-          <w:b/>
-          <w:sz w:val="24"/>
-          <w:vertAlign w:val="superscript"/>
-        </w:rPr>
-        <w:t>th</w:t>
-      </w:r>
-      <w:r>
-        <w:rPr>
-          <w:rFonts w:ascii="Arial" w:eastAsia="MS Mincho" w:hAnsi="Arial" w:cs="Arial"/>
-          <w:b/>
-          <w:sz w:val="24"/>
-        </w:rPr>
-        <w:t xml:space="preserve"> </w:t>
-      </w:r>
-      <w:r>
-        <w:rPr>
-          <w:rFonts w:ascii="Arial" w:eastAsia="MS Mincho" w:hAnsi="Arial" w:cs="Arial"/>
-          <w:sz w:val="24"/>
-        </w:rPr>
-        <w:t>(Pump Selection Tool)</w:t>
-      </w:r>
-    </w:p>
-    <w:p>
-      <w:pPr>
-        <w:pStyle w:val="PlainText"/>
-        <w:rPr>
-          <w:rFonts w:ascii="Arial" w:eastAsia="MS Mincho" w:hAnsi="Arial" w:cs="Arial"/>
-          <w:sz w:val="24"/>
-        </w:rPr>
-      </w:pPr>
-      <w:r>
-        <w:rPr>
-          <w:rFonts w:ascii="Arial" w:eastAsia="MS Mincho" w:hAnsi="Arial" w:cs="Arial"/>
-          <w:b/>
-          <w:sz w:val="24"/>
-        </w:rPr>
-        <w:t>HW6: May 31</w:t>
-      </w:r>
-      <w:r>
-        <w:rPr>
-          <w:rFonts w:ascii="Arial" w:eastAsia="MS Mincho" w:hAnsi="Arial" w:cs="Arial"/>
-          <w:b/>
-          <w:sz w:val="24"/>
-          <w:vertAlign w:val="superscript"/>
-        </w:rPr>
-        <w:t>st</w:t>
-      </w:r>
-      <w:r>
-        <w:rPr>
-          <w:rFonts w:ascii="Arial" w:eastAsia="MS Mincho" w:hAnsi="Arial" w:cs="Arial"/>
-          <w:b/>
-          <w:sz w:val="24"/>
-        </w:rPr>
-        <w:t xml:space="preserve"> </w:t>
-      </w:r>
-      <w:r>
-        <w:rPr>
-          <w:rFonts w:ascii="Arial" w:eastAsia="MS Mincho" w:hAnsi="Arial" w:cs="Arial"/>
-          <w:sz w:val="24"/>
-        </w:rPr>
-        <w:t>(If things go well</w:t>
-      </w:r>
-      <w:r>
-        <w:rPr>
-          <w:rFonts w:ascii="Arial" w:eastAsia="MS Mincho" w:hAnsi="Arial" w:cs="Arial"/>
-          <w:sz w:val="24"/>
-        </w:rPr>
-        <w:t>, Compressible Flow problems</w:t>
-      </w:r>
-      <w:r>
-        <w:rPr>
-          <w:rFonts w:ascii="Arial" w:eastAsia="MS Mincho" w:hAnsi="Arial" w:cs="Arial"/>
-          <w:sz w:val="24"/>
-        </w:rPr>
-        <w:t>)</w:t>
-      </w:r>
-    </w:p>
-    <w:p>
-      <w:pPr>
-        <w:pStyle w:val="PlainText"/>
-        <w:rPr>
-          <w:rFonts w:ascii="Arial" w:eastAsia="MS Mincho" w:hAnsi="Arial" w:cs="Arial"/>
-          <w:b/>
-          <w:sz w:val="24"/>
-        </w:rPr>
-      </w:pPr>
-      <w:r>
-        <w:rPr>
-          <w:rFonts w:ascii="Arial" w:eastAsia="MS Mincho" w:hAnsi="Arial" w:cs="Arial"/>
-          <w:b/>
-          <w:sz w:val="24"/>
-        </w:rPr>
-        <w:t xml:space="preserve">All Extra Credit, Late HWs, </w:t>
-      </w:r>
-      <w:proofErr w:type="spellStart"/>
-      <w:r>
-        <w:rPr>
-          <w:rFonts w:ascii="Arial" w:eastAsia="MS Mincho" w:hAnsi="Arial" w:cs="Arial"/>
-          <w:b/>
-          <w:sz w:val="24"/>
-        </w:rPr>
-        <w:t>etc</w:t>
-      </w:r>
-      <w:proofErr w:type="spellEnd"/>
-      <w:r>
-        <w:rPr>
-          <w:rFonts w:ascii="Arial" w:eastAsia="MS Mincho" w:hAnsi="Arial" w:cs="Arial"/>
-          <w:b/>
-          <w:sz w:val="24"/>
-        </w:rPr>
-        <w:t>: June 8</w:t>
-      </w:r>
-      <w:r>
-        <w:rPr>
-          <w:rFonts w:ascii="Arial" w:eastAsia="MS Mincho" w:hAnsi="Arial" w:cs="Arial"/>
-          <w:b/>
-          <w:sz w:val="24"/>
-          <w:vertAlign w:val="superscript"/>
-        </w:rPr>
-        <w:t>th</w:t>
-      </w:r>
-      <w:r>
-        <w:rPr>
-          <w:rFonts w:ascii="Arial" w:eastAsia="MS Mincho" w:hAnsi="Arial" w:cs="Arial"/>
-          <w:b/>
-          <w:sz w:val="24"/>
-        </w:rPr>
-        <w:t xml:space="preserve"> </w:t>
-      </w:r>
-    </w:p>
-    <w:p>
-      <w:pPr>
-        <w:pStyle w:val="PlainText"/>
-        <w:rPr>
-          <w:rFonts w:ascii="Arial" w:eastAsia="MS Mincho" w:hAnsi="Arial" w:cs="Arial"/>
-          <w:b/>
-          <w:sz w:val="24"/>
-        </w:rPr>
-      </w:pPr>
-      <w:r>
-        <w:rPr>
-          <w:rFonts w:ascii="Arial" w:eastAsia="MS Mincho" w:hAnsi="Arial" w:cs="Arial"/>
-          <w:b/>
-          <w:sz w:val="24"/>
-        </w:rPr>
-        <w:t>Final Project: June 10</w:t>
-      </w:r>
-      <w:r>
-        <w:rPr>
-          <w:rFonts w:ascii="Arial" w:eastAsia="MS Mincho" w:hAnsi="Arial" w:cs="Arial"/>
-          <w:b/>
-          <w:sz w:val="24"/>
-          <w:vertAlign w:val="superscript"/>
-        </w:rPr>
-        <w:t>th</w:t>
-      </w:r>
-      <w:r>
-        <w:rPr>
-          <w:rFonts w:ascii="Arial" w:eastAsia="MS Mincho" w:hAnsi="Arial" w:cs="Arial"/>
-          <w:b/>
-          <w:sz w:val="24"/>
-        </w:rPr>
-        <w:t xml:space="preserve"> </w:t>
-      </w:r>
-    </w:p>
-    <w:p>
-      <w:pPr>
-        <w:pStyle w:val="PlainText"/>
-        <w:rPr>
-          <w:rFonts w:ascii="Arial" w:eastAsia="MS Mincho" w:hAnsi="Arial" w:cs="Arial"/>
-          <w:b/>
-          <w:sz w:val="24"/>
-        </w:rPr>
-      </w:pPr>
-    </w:p>
-    <w:p>
-      <w:pPr>
-        <w:pStyle w:val="PlainText"/>
-        <w:rPr>
-          <w:rFonts w:ascii="Arial" w:eastAsia="MS Mincho" w:hAnsi="Arial" w:cs="Arial"/>
-          <w:sz w:val="24"/>
-        </w:rPr>
-      </w:pPr>
-      <w:r>
-        <w:rPr>
-          <w:rFonts w:ascii="Arial" w:eastAsia="MS Mincho" w:hAnsi="Arial" w:cs="Arial"/>
-          <w:b/>
-          <w:sz w:val="24"/>
-        </w:rPr>
-        <w:t xml:space="preserve">Projects: </w:t>
-      </w:r>
-      <w:r>
-        <w:rPr>
-          <w:rFonts w:ascii="Arial" w:eastAsia="MS Mincho" w:hAnsi="Arial" w:cs="Arial"/>
-          <w:sz w:val="24"/>
-        </w:rPr>
-        <w:t>Instead of exams I will be assign projects for the class. Both projects will ask you to implement an analysis of a problem. You will be asked to compare solutions, make plots that can easily be understood, and to for it to be automated. They should end up being tools you can use later on. I change an input I can see all plots, and quantities changes and make decisions based on this.</w:t>
-      </w:r>
-      <w:r>
-        <w:rPr>
-          <w:rFonts w:ascii="Arial" w:eastAsia="MS Mincho" w:hAnsi="Arial" w:cs="Arial"/>
-          <w:sz w:val="24"/>
-        </w:rPr>
-        <w:t xml:space="preserve"> </w:t>
-      </w:r>
       <w:r>
         <w:rPr>
           <w:rFonts w:ascii="Arial" w:eastAsia="MS Mincho" w:hAnsi="Arial" w:cs="Arial"/>
@@ -2032,6 +2070,7 @@
           <w:rFonts w:ascii="Arial" w:eastAsia="MS Mincho" w:hAnsi="Arial" w:cs="Arial"/>
           <w:sz w:val="24"/>
         </w:rPr>
+        <w:lastRenderedPageBreak/>
         <w:t>Project 1: Internal Flow Design Tool</w:t>
       </w:r>
     </w:p>
@@ -3855,7 +3894,7 @@
 </file>
 
 <file path=customXml/itemProps1.xml><?xml version="1.0" encoding="utf-8"?>
-<ds:datastoreItem xmlns:ds="http://schemas.openxmlformats.org/officeDocument/2006/customXml" ds:itemID="{4B614349-1D57-436D-B72E-E2A6F53FE018}">
+<ds:datastoreItem xmlns:ds="http://schemas.openxmlformats.org/officeDocument/2006/customXml" ds:itemID="{38EE3CBE-F230-4217-8D19-D43C7A10C99C}">
   <ds:schemaRefs>
     <ds:schemaRef ds:uri="http://schemas.openxmlformats.org/officeDocument/2006/bibliography"/>
   </ds:schemaRefs>

</xml_diff>